<commit_message>
aggiunto il link al repository nella documentazione
</commit_message>
<xml_diff>
--- a/Documentazione.docx
+++ b/Documentazione.docx
@@ -37530,6 +37530,17 @@
       <w:proofErr w:type="spellEnd"/>
       <w:r>
         <w:t xml:space="preserve">: </w:t>
+      </w:r>
+      <w:hyperlink r:id="rId36" w:history="1">
+        <w:r>
+          <w:rPr>
+            <w:rStyle w:val="Collegamentoipertestuale"/>
+          </w:rPr>
+          <w:t>https://github.com/marcocasa/progetto_dati_strutturati</w:t>
+        </w:r>
+      </w:hyperlink>
+      <w:r>
+        <w:t>.</w:t>
       </w:r>
     </w:p>
     <w:p>

</xml_diff>